<commit_message>
add more in briefdocumentation doc file.
</commit_message>
<xml_diff>
--- a/Bref documentation.docx
+++ b/Bref documentation.docx
@@ -61,6 +61,8 @@
           <w:szCs w:val="48"/>
         </w:rPr>
       </w:pPr>
+      <w:bookmarkStart w:id="0" w:name="_GoBack"/>
+      <w:bookmarkEnd w:id="0"/>
     </w:p>
     <w:p>
       <w:pPr>
@@ -150,15 +152,7 @@
           <w:szCs w:val="48"/>
           <w:lang w:val="bg-BG"/>
         </w:rPr>
-        <w:t xml:space="preserve">Любомир Свиленов - </w:t>
-      </w:r>
-      <w:r>
-        <w:rPr>
-          <w:b/>
-          <w:sz w:val="48"/>
-          <w:szCs w:val="48"/>
-        </w:rPr>
-        <w:t>retired</w:t>
+        <w:t>Любомир Свиленов</w:t>
       </w:r>
     </w:p>
     <w:p>
@@ -504,32 +498,25 @@
           <w:sz w:val="36"/>
           <w:szCs w:val="36"/>
         </w:rPr>
-      </w:r>
-      <w:r>
-        <w:rPr>
+        <w:fldChar w:fldCharType="separate"/>
+      </w:r>
+      <w:r>
+        <w:rPr>
+          <w:rStyle w:val="Hyperlink"/>
           <w:rFonts w:ascii="Helvetica" w:hAnsi="Helvetica" w:cs="Helvetica"/>
           <w:sz w:val="36"/>
           <w:szCs w:val="36"/>
         </w:rPr>
-        <w:fldChar w:fldCharType="separate"/>
-      </w:r>
-      <w:r>
-        <w:rPr>
-          <w:rStyle w:val="Hyperlink"/>
+        <w:t>https://idoychinov.visualstudio.com/DefaultCollection/AscendanceAI/AscendanceAI%20Team/_git/AscendanceAI</w:t>
+      </w:r>
+    </w:p>
+    <w:p>
+      <w:pPr>
+        <w:rPr>
           <w:rFonts w:ascii="Helvetica" w:hAnsi="Helvetica" w:cs="Helvetica"/>
           <w:sz w:val="36"/>
           <w:szCs w:val="36"/>
         </w:rPr>
-        <w:t>https://idoychinov.visualstudio.com/DefaultCollection/AscendanceAI/AscendanceAI%20Team/_git/AscendanceAI</w:t>
-      </w:r>
-    </w:p>
-    <w:p>
-      <w:pPr>
-        <w:rPr>
-          <w:rFonts w:ascii="Helvetica" w:hAnsi="Helvetica" w:cs="Helvetica"/>
-          <w:sz w:val="48"/>
-          <w:szCs w:val="48"/>
-        </w:rPr>
       </w:pPr>
       <w:r>
         <w:rPr>
@@ -543,36 +530,80 @@
     <w:p>
       <w:pPr>
         <w:rPr>
-          <w:sz w:val="48"/>
-          <w:szCs w:val="48"/>
-        </w:rPr>
-      </w:pPr>
-    </w:p>
-    <w:p>
-      <w:pPr>
-        <w:rPr>
-          <w:sz w:val="48"/>
-          <w:szCs w:val="48"/>
-        </w:rPr>
-      </w:pPr>
-    </w:p>
-    <w:p>
-      <w:pPr>
-        <w:rPr>
-          <w:sz w:val="48"/>
-          <w:szCs w:val="48"/>
-        </w:rPr>
-      </w:pPr>
-    </w:p>
-    <w:p>
-      <w:pPr>
-        <w:rPr>
-          <w:sz w:val="48"/>
-          <w:szCs w:val="48"/>
-        </w:rPr>
-      </w:pPr>
-      <w:bookmarkStart w:id="0" w:name="_GoBack"/>
-      <w:bookmarkEnd w:id="0"/>
+          <w:rFonts w:ascii="Helvetica" w:hAnsi="Helvetica" w:cs="Helvetica"/>
+          <w:sz w:val="48"/>
+          <w:szCs w:val="48"/>
+        </w:rPr>
+      </w:pPr>
+      <w:r>
+        <w:rPr>
+          <w:rFonts w:ascii="Helvetica" w:hAnsi="Helvetica" w:cs="Helvetica"/>
+          <w:sz w:val="48"/>
+          <w:szCs w:val="48"/>
+        </w:rPr>
+        <w:t xml:space="preserve">The URL of our </w:t>
+      </w:r>
+      <w:r>
+        <w:rPr>
+          <w:rFonts w:ascii="Helvetica" w:hAnsi="Helvetica" w:cs="Helvetica"/>
+          <w:sz w:val="48"/>
+          <w:szCs w:val="48"/>
+        </w:rPr>
+        <w:t>public</w:t>
+      </w:r>
+      <w:r>
+        <w:rPr>
+          <w:rFonts w:ascii="Helvetica" w:hAnsi="Helvetica" w:cs="Helvetica"/>
+          <w:sz w:val="48"/>
+          <w:szCs w:val="48"/>
+        </w:rPr>
+        <w:t xml:space="preserve"> control repository is:</w:t>
+      </w:r>
+    </w:p>
+    <w:p>
+      <w:pPr>
+        <w:rPr>
+          <w:rFonts w:ascii="Helvetica" w:hAnsi="Helvetica" w:cs="Helvetica"/>
+          <w:sz w:val="48"/>
+          <w:szCs w:val="48"/>
+        </w:rPr>
+      </w:pPr>
+      <w:hyperlink r:id="rId5" w:history="1">
+        <w:r>
+          <w:rPr>
+            <w:rStyle w:val="Hyperlink"/>
+            <w:rFonts w:ascii="Helvetica" w:hAnsi="Helvetica" w:cs="Helvetica"/>
+            <w:sz w:val="48"/>
+            <w:szCs w:val="48"/>
+          </w:rPr>
+          <w:t>https://github.com/Moiraines/AscendanceAI</w:t>
+        </w:r>
+      </w:hyperlink>
+    </w:p>
+    <w:p>
+      <w:pPr>
+        <w:rPr>
+          <w:rFonts w:ascii="Helvetica" w:hAnsi="Helvetica" w:cs="Helvetica"/>
+          <w:sz w:val="48"/>
+          <w:szCs w:val="48"/>
+        </w:rPr>
+      </w:pPr>
+    </w:p>
+    <w:p>
+      <w:pPr>
+        <w:rPr>
+          <w:sz w:val="48"/>
+          <w:szCs w:val="48"/>
+        </w:rPr>
+      </w:pPr>
+    </w:p>
+    <w:p>
+      <w:pPr>
+        <w:rPr>
+          <w:sz w:val="48"/>
+          <w:szCs w:val="48"/>
+        </w:rPr>
+      </w:pPr>
     </w:p>
     <w:p>
       <w:pPr>
@@ -656,7 +687,7 @@
         </w:rPr>
         <w:t xml:space="preserve"> algorithm, </w:t>
       </w:r>
-      <w:hyperlink r:id="rId5" w:history="1">
+      <w:hyperlink r:id="rId6" w:history="1">
         <w:r>
           <w:rPr>
             <w:rStyle w:val="Hyperlink"/>

</xml_diff>